<commit_message>
removed personal info from resume
</commit_message>
<xml_diff>
--- a/docs/Charles-Brown-Roberts-Resume.docx
+++ b/docs/Charles-Brown-Roberts-Resume.docx
@@ -8,7 +8,8 @@
         <w:autoSpaceDN w:val="0"/>
         <w:adjustRightInd w:val="0"/>
         <w:spacing w:after="200" w:line="460" w:lineRule="exact"/>
-        <w:ind w:left="2520"/>
+        <w:ind w:left="90"/>
+        <w:jc w:val="center"/>
         <w:rPr>
           <w:rFonts w:ascii="TrebuchetMS-Bold" w:hAnsi="TrebuchetMS-Bold" w:cs="TrebuchetMS-Bold" w:hint="eastAsia"/>
           <w:color w:val="666666"/>
@@ -80,13 +81,16 @@
         <w:t>ROBERTS</w:t>
       </w:r>
     </w:p>
+    <w:bookmarkStart w:id="0" w:name="_GoBack"/>
+    <w:bookmarkEnd w:id="0"/>
     <w:p>
       <w:pPr>
         <w:autoSpaceDE w:val="0"/>
         <w:autoSpaceDN w:val="0"/>
         <w:adjustRightInd w:val="0"/>
         <w:spacing w:line="160" w:lineRule="exact"/>
-        <w:ind w:left="1440"/>
+        <w:ind w:left="90"/>
+        <w:jc w:val="center"/>
         <w:rPr>
           <w:rFonts w:ascii="TrebuchetMS" w:hAnsi="TrebuchetMS" w:cs="TrebuchetMS" w:hint="eastAsia"/>
           <w:color w:val="000000"/>
@@ -96,206 +100,79 @@
       </w:pPr>
       <w:r>
         <w:rPr>
-          <w:rFonts w:ascii="TrebuchetMS" w:hAnsi="TrebuchetMS" w:cs="TrebuchetMS"/>
-          <w:color w:val="000000"/>
-          <w:spacing w:val="-1"/>
+          <w:rFonts w:ascii="TrebuchetMS" w:hAnsi="TrebuchetMS" w:cs="TrebuchetMS" w:hint="eastAsia"/>
           <w:w w:val="95"/>
           <w:sz w:val="16"/>
           <w:szCs w:val="16"/>
         </w:rPr>
-        <w:t xml:space="preserve">53 Cadillac </w:t>
-      </w:r>
-      <w:proofErr w:type="spellStart"/>
-      <w:r>
-        <w:rPr>
-          <w:rFonts w:ascii="TrebuchetMS" w:hAnsi="TrebuchetMS" w:cs="TrebuchetMS"/>
-          <w:color w:val="000000"/>
-          <w:spacing w:val="-1"/>
+        <w:fldChar w:fldCharType="begin"/>
+      </w:r>
+      <w:r>
+        <w:rPr>
+          <w:rFonts w:ascii="TrebuchetMS" w:hAnsi="TrebuchetMS" w:cs="TrebuchetMS" w:hint="eastAsia"/>
           <w:w w:val="95"/>
           <w:sz w:val="16"/>
           <w:szCs w:val="16"/>
         </w:rPr>
-        <w:t>Dr</w:t>
-      </w:r>
-      <w:proofErr w:type="spellEnd"/>
-      <w:r>
-        <w:rPr>
-          <w:rFonts w:ascii="TrebuchetMS" w:hAnsi="TrebuchetMS" w:cs="TrebuchetMS"/>
-          <w:color w:val="000000"/>
-          <w:spacing w:val="-1"/>
+        <w:instrText xml:space="preserve"> HYPERLINK "</w:instrText>
+      </w:r>
+      <w:r>
+        <w:rPr>
+          <w:rFonts w:ascii="TrebuchetMS" w:hAnsi="TrebuchetMS" w:cs="TrebuchetMS"/>
           <w:w w:val="95"/>
           <w:sz w:val="16"/>
           <w:szCs w:val="16"/>
         </w:rPr>
-        <w:t xml:space="preserve"> #20</w:t>
-      </w:r>
-      <w:r>
-        <w:rPr>
-          <w:rFonts w:ascii="TrebuchetMS" w:hAnsi="TrebuchetMS" w:cs="TrebuchetMS"/>
-          <w:color w:val="000000"/>
-          <w:spacing w:val="-3"/>
-          <w:sz w:val="16"/>
-          <w:szCs w:val="16"/>
-        </w:rPr>
-        <w:t xml:space="preserve">, </w:t>
-      </w:r>
-      <w:r>
-        <w:rPr>
-          <w:rFonts w:ascii="TrebuchetMS" w:hAnsi="TrebuchetMS" w:cs="TrebuchetMS"/>
-          <w:color w:val="000000"/>
-          <w:w w:val="97"/>
-          <w:sz w:val="16"/>
-          <w:szCs w:val="16"/>
-        </w:rPr>
-        <w:t>Sacramento</w:t>
-      </w:r>
-      <w:r>
-        <w:rPr>
-          <w:rFonts w:ascii="TrebuchetMS" w:hAnsi="TrebuchetMS" w:cs="TrebuchetMS"/>
-          <w:color w:val="000000"/>
-          <w:spacing w:val="-3"/>
-          <w:sz w:val="16"/>
-          <w:szCs w:val="16"/>
-        </w:rPr>
-        <w:t xml:space="preserve">, </w:t>
-      </w:r>
-      <w:r>
-        <w:rPr>
-          <w:rFonts w:ascii="TrebuchetMS" w:hAnsi="TrebuchetMS" w:cs="TrebuchetMS"/>
-          <w:color w:val="000000"/>
-          <w:spacing w:val="5"/>
-          <w:sz w:val="16"/>
-          <w:szCs w:val="16"/>
-        </w:rPr>
-        <w:t>CA</w:t>
-      </w:r>
-      <w:r>
-        <w:rPr>
-          <w:rFonts w:ascii="TrebuchetMS" w:hAnsi="TrebuchetMS" w:cs="TrebuchetMS"/>
-          <w:color w:val="000000"/>
-          <w:spacing w:val="-8"/>
+        <w:instrText>charlesbrownroberts[@]gmail.com</w:instrText>
+      </w:r>
+      <w:r>
+        <w:rPr>
+          <w:rFonts w:ascii="TrebuchetMS" w:hAnsi="TrebuchetMS" w:cs="TrebuchetMS" w:hint="eastAsia"/>
           <w:w w:val="95"/>
           <w:sz w:val="16"/>
           <w:szCs w:val="16"/>
         </w:rPr>
+        <w:instrText xml:space="preserve">" </w:instrText>
+      </w:r>
+      <w:r>
+        <w:rPr>
+          <w:rFonts w:ascii="TrebuchetMS" w:hAnsi="TrebuchetMS" w:cs="TrebuchetMS" w:hint="eastAsia"/>
+          <w:w w:val="95"/>
+          <w:sz w:val="16"/>
+          <w:szCs w:val="16"/>
+        </w:rPr>
+        <w:fldChar w:fldCharType="separate"/>
+      </w:r>
+      <w:r>
+        <w:rPr>
+          <w:rStyle w:val="Hyperlink"/>
+          <w:rFonts w:ascii="TrebuchetMS" w:hAnsi="TrebuchetMS" w:cs="TrebuchetMS"/>
+          <w:w w:val="95"/>
+          <w:sz w:val="16"/>
+          <w:szCs w:val="16"/>
+        </w:rPr>
+        <w:t>charlesbrownroberts[@]gmail.com</w:t>
+      </w:r>
+      <w:r>
+        <w:rPr>
+          <w:rFonts w:ascii="TrebuchetMS" w:hAnsi="TrebuchetMS" w:cs="TrebuchetMS" w:hint="eastAsia"/>
+          <w:w w:val="95"/>
+          <w:sz w:val="16"/>
+          <w:szCs w:val="16"/>
+        </w:rPr>
+        <w:fldChar w:fldCharType="end"/>
+      </w:r>
+      <w:r>
+        <w:rPr>
+          <w:rFonts w:ascii="TrebuchetMS" w:hAnsi="TrebuchetMS" w:cs="TrebuchetMS"/>
+          <w:color w:val="000000"/>
+          <w:w w:val="95"/>
+          <w:sz w:val="16"/>
+          <w:szCs w:val="16"/>
+        </w:rPr>
         <w:t xml:space="preserve"> </w:t>
       </w:r>
-      <w:r>
-        <w:rPr>
-          <w:rFonts w:ascii="TrebuchetMS" w:hAnsi="TrebuchetMS" w:cs="TrebuchetMS"/>
-          <w:color w:val="000000"/>
-          <w:w w:val="95"/>
-          <w:sz w:val="16"/>
-          <w:szCs w:val="16"/>
-        </w:rPr>
-        <w:t>95825</w:t>
-      </w:r>
-      <w:r>
-        <w:rPr>
-          <w:rFonts w:ascii="TrebuchetMS" w:hAnsi="TrebuchetMS" w:cs="TrebuchetMS"/>
-          <w:color w:val="000000"/>
-          <w:spacing w:val="-8"/>
-          <w:w w:val="95"/>
-          <w:sz w:val="16"/>
-          <w:szCs w:val="16"/>
-        </w:rPr>
-        <w:t xml:space="preserve"> </w:t>
-      </w:r>
-      <w:r>
-        <w:rPr>
-          <w:rFonts w:ascii="TrebuchetMS" w:hAnsi="TrebuchetMS" w:cs="TrebuchetMS"/>
-          <w:color w:val="000000"/>
-          <w:spacing w:val="-1"/>
-          <w:sz w:val="16"/>
-          <w:szCs w:val="16"/>
-        </w:rPr>
-        <w:t>C</w:t>
-      </w:r>
-      <w:r>
-        <w:rPr>
-          <w:rFonts w:ascii="TrebuchetMS" w:hAnsi="TrebuchetMS" w:cs="TrebuchetMS"/>
-          <w:color w:val="000000"/>
-          <w:spacing w:val="-1"/>
-          <w:sz w:val="16"/>
-          <w:szCs w:val="16"/>
-        </w:rPr>
-        <w:t>ell</w:t>
-      </w:r>
-      <w:r>
-        <w:rPr>
-          <w:rFonts w:ascii="TrebuchetMS" w:hAnsi="TrebuchetMS" w:cs="TrebuchetMS"/>
-          <w:color w:val="000000"/>
-          <w:spacing w:val="-1"/>
-          <w:sz w:val="16"/>
-          <w:szCs w:val="16"/>
-        </w:rPr>
-        <w:t xml:space="preserve">: </w:t>
-      </w:r>
-      <w:r>
-        <w:rPr>
-          <w:rFonts w:ascii="TrebuchetMS" w:hAnsi="TrebuchetMS" w:cs="TrebuchetMS"/>
-          <w:color w:val="000000"/>
-          <w:spacing w:val="-1"/>
-          <w:w w:val="96"/>
-          <w:sz w:val="16"/>
-          <w:szCs w:val="16"/>
-        </w:rPr>
-        <w:t>(916) 335</w:t>
-      </w:r>
-      <w:r>
-        <w:rPr>
-          <w:rFonts w:ascii="TrebuchetMS" w:hAnsi="TrebuchetMS" w:cs="TrebuchetMS"/>
-          <w:color w:val="000000"/>
-          <w:spacing w:val="1"/>
-          <w:sz w:val="16"/>
-          <w:szCs w:val="16"/>
-        </w:rPr>
-        <w:t>-</w:t>
-      </w:r>
-      <w:r>
-        <w:rPr>
-          <w:rFonts w:ascii="TrebuchetMS" w:hAnsi="TrebuchetMS" w:cs="TrebuchetMS"/>
-          <w:color w:val="000000"/>
-          <w:w w:val="95"/>
-          <w:sz w:val="16"/>
-          <w:szCs w:val="16"/>
-        </w:rPr>
-        <w:t>1162</w:t>
-      </w:r>
-      <w:r>
-        <w:rPr>
-          <w:rFonts w:ascii="TrebuchetMS" w:hAnsi="TrebuchetMS" w:cs="TrebuchetMS"/>
-          <w:color w:val="000000"/>
-          <w:spacing w:val="-8"/>
-          <w:w w:val="95"/>
-          <w:sz w:val="16"/>
-          <w:szCs w:val="16"/>
-        </w:rPr>
-        <w:t xml:space="preserve"> </w:t>
-      </w:r>
       <w:hyperlink r:id="rId7" w:history="1">
-        <w:r>
-          <w:rPr>
-            <w:rStyle w:val="Hyperlink"/>
-            <w:rFonts w:ascii="TrebuchetMS" w:hAnsi="TrebuchetMS" w:cs="TrebuchetMS"/>
-            <w:w w:val="95"/>
-            <w:sz w:val="16"/>
-            <w:szCs w:val="16"/>
-          </w:rPr>
-          <w:t>charlesbrownroberts@gmail.com</w:t>
-        </w:r>
-      </w:hyperlink>
-      <w:r>
-        <w:rPr>
-          <w:rFonts w:ascii="TrebuchetMS" w:hAnsi="TrebuchetMS" w:cs="TrebuchetMS"/>
-          <w:color w:val="000000"/>
-          <w:w w:val="95"/>
-          <w:sz w:val="16"/>
-          <w:szCs w:val="16"/>
-        </w:rPr>
-        <w:t xml:space="preserve"> </w:t>
-      </w:r>
-      <w:hyperlink r:id="rId8" w:history="1">
         <w:r>
           <w:rPr>
             <w:rStyle w:val="Hyperlink"/>
@@ -742,20 +619,8 @@
           <w:sz w:val="16"/>
           <w:szCs w:val="16"/>
         </w:rPr>
-        <w:t>HTML5/CSS3/</w:t>
-      </w:r>
-      <w:proofErr w:type="spellStart"/>
-      <w:r>
-        <w:rPr>
-          <w:rFonts w:ascii="TrebuchetMS" w:hAnsi="TrebuchetMS" w:cs="TrebuchetMS"/>
-          <w:color w:val="000000"/>
-          <w:spacing w:val="4"/>
-          <w:sz w:val="16"/>
-          <w:szCs w:val="16"/>
-        </w:rPr>
-        <w:t>Javascript</w:t>
-      </w:r>
-      <w:proofErr w:type="spellEnd"/>
+        <w:t>HTML5/CSS3/Javascript</w:t>
+      </w:r>
       <w:r>
         <w:rPr>
           <w:rFonts w:ascii="TrebuchetMS" w:hAnsi="TrebuchetMS" w:cs="TrebuchetMS"/>
@@ -1318,7 +1183,6 @@
           </v:shape>
         </w:pict>
       </w:r>
-      <w:proofErr w:type="spellStart"/>
       <w:r>
         <w:rPr>
           <w:rFonts w:ascii="TrebuchetMS" w:hAnsi="TrebuchetMS" w:cs="TrebuchetMS"/>
@@ -1327,18 +1191,7 @@
           <w:sz w:val="16"/>
           <w:szCs w:val="16"/>
         </w:rPr>
-        <w:t>Zend</w:t>
-      </w:r>
-      <w:proofErr w:type="spellEnd"/>
-      <w:r>
-        <w:rPr>
-          <w:rFonts w:ascii="TrebuchetMS" w:hAnsi="TrebuchetMS" w:cs="TrebuchetMS"/>
-          <w:color w:val="000000"/>
-          <w:spacing w:val="9"/>
-          <w:sz w:val="16"/>
-          <w:szCs w:val="16"/>
-        </w:rPr>
-        <w:t xml:space="preserve"> Framework</w:t>
+        <w:t>Zend Framework</w:t>
       </w:r>
       <w:r>
         <w:rPr>
@@ -1952,7 +1805,6 @@
           <w:szCs w:val="16"/>
         </w:rPr>
       </w:pPr>
-      <w:proofErr w:type="spellStart"/>
       <w:r>
         <w:rPr>
           <w:rFonts w:ascii="TrebuchetMS" w:hAnsi="TrebuchetMS" w:cs="TrebuchetMS"/>
@@ -1961,18 +1813,7 @@
           <w:sz w:val="16"/>
           <w:szCs w:val="16"/>
         </w:rPr>
-        <w:t>Zend</w:t>
-      </w:r>
-      <w:proofErr w:type="spellEnd"/>
-      <w:r>
-        <w:rPr>
-          <w:rFonts w:ascii="TrebuchetMS" w:hAnsi="TrebuchetMS" w:cs="TrebuchetMS"/>
-          <w:color w:val="000000"/>
-          <w:spacing w:val="9"/>
-          <w:sz w:val="16"/>
-          <w:szCs w:val="16"/>
-        </w:rPr>
-        <w:t xml:space="preserve"> Framework</w:t>
+        <w:t>Zend Framework</w:t>
       </w:r>
       <w:r>
         <w:rPr>
@@ -2059,20 +1900,8 @@
           <w:sz w:val="16"/>
           <w:szCs w:val="16"/>
         </w:rPr>
-        <w:t xml:space="preserve">HTML5, CSS3, </w:t>
-      </w:r>
-      <w:proofErr w:type="spellStart"/>
-      <w:r>
-        <w:rPr>
-          <w:rFonts w:ascii="TrebuchetMS" w:hAnsi="TrebuchetMS" w:cs="TrebuchetMS"/>
-          <w:color w:val="000000"/>
-          <w:spacing w:val="2"/>
-          <w:sz w:val="16"/>
-          <w:szCs w:val="16"/>
-        </w:rPr>
-        <w:t>Jquery</w:t>
-      </w:r>
-      <w:proofErr w:type="spellEnd"/>
+        <w:t>HTML5, CSS3, Jquery</w:t>
+      </w:r>
       <w:r>
         <w:rPr>
           <w:rFonts w:ascii="TrebuchetMS" w:hAnsi="TrebuchetMS" w:cs="TrebuchetMS"/>
@@ -2400,7 +2229,7 @@
       <w:r>
         <w:br/>
       </w:r>
-      <w:hyperlink r:id="rId9" w:history="1">
+      <w:hyperlink r:id="rId8" w:history="1">
         <w:r>
           <w:rPr>
             <w:rStyle w:val="Hyperlink"/>
@@ -2494,29 +2323,7 @@
           <w:sz w:val="16"/>
           <w:szCs w:val="16"/>
         </w:rPr>
-        <w:t xml:space="preserve"> reads two .</w:t>
-      </w:r>
-      <w:proofErr w:type="spellStart"/>
-      <w:r>
-        <w:rPr>
-          <w:rFonts w:ascii="TrebuchetMS" w:hAnsi="TrebuchetMS" w:cs="TrebuchetMS"/>
-          <w:color w:val="000000"/>
-          <w:spacing w:val="5"/>
-          <w:sz w:val="16"/>
-          <w:szCs w:val="16"/>
-        </w:rPr>
-        <w:t>csv</w:t>
-      </w:r>
-      <w:proofErr w:type="spellEnd"/>
-      <w:r>
-        <w:rPr>
-          <w:rFonts w:ascii="TrebuchetMS" w:hAnsi="TrebuchetMS" w:cs="TrebuchetMS"/>
-          <w:color w:val="000000"/>
-          <w:spacing w:val="5"/>
-          <w:sz w:val="16"/>
-          <w:szCs w:val="16"/>
-        </w:rPr>
-        <w:t xml:space="preserve"> files on a server that </w:t>
+        <w:t xml:space="preserve"> reads two .csv files on a server that </w:t>
       </w:r>
       <w:r>
         <w:rPr>
@@ -2578,29 +2385,7 @@
           <w:sz w:val="16"/>
           <w:szCs w:val="16"/>
         </w:rPr>
-        <w:t xml:space="preserve">Built on </w:t>
-      </w:r>
-      <w:proofErr w:type="spellStart"/>
-      <w:r>
-        <w:rPr>
-          <w:rFonts w:ascii="TrebuchetMS" w:hAnsi="TrebuchetMS" w:cs="TrebuchetMS"/>
-          <w:color w:val="000000"/>
-          <w:spacing w:val="7"/>
-          <w:sz w:val="16"/>
-          <w:szCs w:val="16"/>
-        </w:rPr>
-        <w:t>Zend</w:t>
-      </w:r>
-      <w:proofErr w:type="spellEnd"/>
-      <w:r>
-        <w:rPr>
-          <w:rFonts w:ascii="TrebuchetMS" w:hAnsi="TrebuchetMS" w:cs="TrebuchetMS"/>
-          <w:color w:val="000000"/>
-          <w:spacing w:val="7"/>
-          <w:sz w:val="16"/>
-          <w:szCs w:val="16"/>
-        </w:rPr>
-        <w:t xml:space="preserve"> Framework</w:t>
+        <w:t>Built on Zend Framework</w:t>
       </w:r>
       <w:r>
         <w:rPr>
@@ -2888,29 +2673,7 @@
           <w:sz w:val="16"/>
           <w:szCs w:val="16"/>
         </w:rPr>
-        <w:t xml:space="preserve">Modular, using </w:t>
-      </w:r>
-      <w:proofErr w:type="spellStart"/>
-      <w:r>
-        <w:rPr>
-          <w:rFonts w:ascii="TrebuchetMS" w:hAnsi="TrebuchetMS" w:cs="TrebuchetMS"/>
-          <w:color w:val="000000"/>
-          <w:spacing w:val="7"/>
-          <w:sz w:val="16"/>
-          <w:szCs w:val="16"/>
-        </w:rPr>
-        <w:t>Zend</w:t>
-      </w:r>
-      <w:proofErr w:type="spellEnd"/>
-      <w:r>
-        <w:rPr>
-          <w:rFonts w:ascii="TrebuchetMS" w:hAnsi="TrebuchetMS" w:cs="TrebuchetMS"/>
-          <w:color w:val="000000"/>
-          <w:spacing w:val="7"/>
-          <w:sz w:val="16"/>
-          <w:szCs w:val="16"/>
-        </w:rPr>
-        <w:t xml:space="preserve"> Framework</w:t>
+        <w:t>Modular, using Zend Framework</w:t>
       </w:r>
     </w:p>
     <w:p>
@@ -2968,7 +2731,7 @@
           <w:szCs w:val="16"/>
         </w:rPr>
       </w:pPr>
-      <w:hyperlink r:id="rId10" w:history="1">
+      <w:hyperlink r:id="rId9" w:history="1">
         <w:r>
           <w:rPr>
             <w:rStyle w:val="Hyperlink"/>
@@ -3047,20 +2810,8 @@
           <w:sz w:val="16"/>
           <w:szCs w:val="16"/>
         </w:rPr>
-        <w:t xml:space="preserve">Coded Sac State University website using HTML5, CSS3, and </w:t>
-      </w:r>
-      <w:proofErr w:type="spellStart"/>
-      <w:r>
-        <w:rPr>
-          <w:rFonts w:ascii="Trebuchet MS" w:hAnsi="Trebuchet MS" w:cs="TrebuchetMS-Bold"/>
-          <w:color w:val="000000"/>
-          <w:spacing w:val="12"/>
-          <w:sz w:val="16"/>
-          <w:szCs w:val="16"/>
-        </w:rPr>
-        <w:t>JQuery</w:t>
-      </w:r>
-      <w:proofErr w:type="spellEnd"/>
+        <w:t>Coded Sac State University website using HTML5, CSS3, and JQuery</w:t>
+      </w:r>
     </w:p>
     <w:p>
       <w:pPr>
@@ -3159,7 +2910,7 @@
         </w:rPr>
         <w:t xml:space="preserve">Administer Cascade Server </w:t>
       </w:r>
-      <w:hyperlink r:id="rId11" w:history="1">
+      <w:hyperlink r:id="rId10" w:history="1">
         <w:r>
           <w:rPr>
             <w:rStyle w:val="Hyperlink"/>
@@ -3278,8 +3029,6 @@
         </w:rPr>
         <w:t>I developed</w:t>
       </w:r>
-      <w:bookmarkStart w:id="0" w:name="_GoBack"/>
-      <w:bookmarkEnd w:id="0"/>
       <w:r>
         <w:rPr>
           <w:rFonts w:ascii="TrebuchetMS" w:hAnsi="TrebuchetMS" w:cs="TrebuchetMS"/>
@@ -3335,29 +3084,7 @@
           <w:sz w:val="16"/>
           <w:szCs w:val="16"/>
         </w:rPr>
-        <w:t xml:space="preserve">then triggers an audial/visual alert for campus police that indicates what camera and </w:t>
-      </w:r>
-      <w:proofErr w:type="spellStart"/>
-      <w:r>
-        <w:rPr>
-          <w:rFonts w:ascii="TrebuchetMS" w:hAnsi="TrebuchetMS" w:cs="TrebuchetMS"/>
-          <w:color w:val="000000"/>
-          <w:spacing w:val="5"/>
-          <w:sz w:val="16"/>
-          <w:szCs w:val="16"/>
-        </w:rPr>
-        <w:t>datetime</w:t>
-      </w:r>
-      <w:proofErr w:type="spellEnd"/>
-      <w:r>
-        <w:rPr>
-          <w:rFonts w:ascii="TrebuchetMS" w:hAnsi="TrebuchetMS" w:cs="TrebuchetMS"/>
-          <w:color w:val="000000"/>
-          <w:spacing w:val="5"/>
-          <w:sz w:val="16"/>
-          <w:szCs w:val="16"/>
-        </w:rPr>
-        <w:t xml:space="preserve"> </w:t>
+        <w:t xml:space="preserve">then triggers an audial/visual alert for campus police that indicates what camera and datetime </w:t>
       </w:r>
       <w:r>
         <w:rPr>
@@ -3402,27 +3129,7 @@
           <w:sz w:val="16"/>
           <w:szCs w:val="16"/>
         </w:rPr>
-        <w:t xml:space="preserve">Built on </w:t>
-      </w:r>
-      <w:proofErr w:type="spellStart"/>
-      <w:r>
-        <w:rPr>
-          <w:rFonts w:ascii="TrebuchetMS" w:hAnsi="TrebuchetMS" w:cs="TrebuchetMS"/>
-          <w:color w:val="000000"/>
-          <w:sz w:val="16"/>
-          <w:szCs w:val="16"/>
-        </w:rPr>
-        <w:t>Zend</w:t>
-      </w:r>
-      <w:proofErr w:type="spellEnd"/>
-      <w:r>
-        <w:rPr>
-          <w:rFonts w:ascii="TrebuchetMS" w:hAnsi="TrebuchetMS" w:cs="TrebuchetMS"/>
-          <w:color w:val="000000"/>
-          <w:sz w:val="16"/>
-          <w:szCs w:val="16"/>
-        </w:rPr>
-        <w:t xml:space="preserve"> Framework</w:t>
+        <w:t>Built on Zend Framework</w:t>
       </w:r>
       <w:r>
         <w:rPr>
@@ -3492,7 +3199,6 @@
           <w:szCs w:val="16"/>
         </w:rPr>
       </w:pPr>
-      <w:proofErr w:type="spellStart"/>
       <w:r>
         <w:rPr>
           <w:rFonts w:ascii="Trebuchet MS" w:hAnsi="Trebuchet MS" w:cs="TrebuchetMS-Bold"/>
@@ -3503,19 +3209,7 @@
           <w:szCs w:val="16"/>
         </w:rPr>
         <w:lastRenderedPageBreak/>
-        <w:t>Kurogo</w:t>
-      </w:r>
-      <w:proofErr w:type="spellEnd"/>
-      <w:r>
-        <w:rPr>
-          <w:rFonts w:ascii="Trebuchet MS" w:hAnsi="Trebuchet MS" w:cs="TrebuchetMS-Bold"/>
-          <w:b/>
-          <w:color w:val="000000"/>
-          <w:spacing w:val="16"/>
-          <w:sz w:val="16"/>
-          <w:szCs w:val="16"/>
-        </w:rPr>
-        <w:t xml:space="preserve"> Mobile</w:t>
+        <w:t>Kurogo Mobile</w:t>
       </w:r>
       <w:r>
         <w:rPr>
@@ -3578,7 +3272,7 @@
         </w:rPr>
         <w:br/>
       </w:r>
-      <w:hyperlink r:id="rId12" w:anchor="1" w:history="1">
+      <w:hyperlink r:id="rId11" w:anchor="1" w:history="1">
         <w:r>
           <w:rPr>
             <w:rStyle w:val="Hyperlink"/>
@@ -3626,7 +3320,6 @@
         </w:rPr>
         <w:t xml:space="preserve">piloted a </w:t>
       </w:r>
-      <w:proofErr w:type="spellStart"/>
       <w:r>
         <w:rPr>
           <w:rFonts w:ascii="TrebuchetMS" w:hAnsi="TrebuchetMS" w:cs="TrebuchetMS"/>
@@ -3635,18 +3328,7 @@
           <w:sz w:val="16"/>
           <w:szCs w:val="16"/>
         </w:rPr>
-        <w:t>Kurogo</w:t>
-      </w:r>
-      <w:proofErr w:type="spellEnd"/>
-      <w:r>
-        <w:rPr>
-          <w:rFonts w:ascii="TrebuchetMS" w:hAnsi="TrebuchetMS" w:cs="TrebuchetMS"/>
-          <w:color w:val="000000"/>
-          <w:spacing w:val="4"/>
-          <w:sz w:val="16"/>
-          <w:szCs w:val="16"/>
-        </w:rPr>
-        <w:t xml:space="preserve"> </w:t>
+        <w:t xml:space="preserve">Kurogo </w:t>
       </w:r>
       <w:r>
         <w:rPr>
@@ -3714,7 +3396,6 @@
           <w:szCs w:val="16"/>
         </w:rPr>
       </w:pPr>
-      <w:proofErr w:type="spellStart"/>
       <w:r>
         <w:rPr>
           <w:rFonts w:ascii="TrebuchetMS" w:hAnsi="TrebuchetMS" w:cs="TrebuchetMS"/>
@@ -3723,18 +3404,7 @@
           <w:sz w:val="16"/>
           <w:szCs w:val="16"/>
         </w:rPr>
-        <w:t>Kurogo</w:t>
-      </w:r>
-      <w:proofErr w:type="spellEnd"/>
-      <w:r>
-        <w:rPr>
-          <w:rFonts w:ascii="TrebuchetMS" w:hAnsi="TrebuchetMS" w:cs="TrebuchetMS"/>
-          <w:color w:val="000000"/>
-          <w:spacing w:val="8"/>
-          <w:sz w:val="16"/>
-          <w:szCs w:val="16"/>
-        </w:rPr>
-        <w:t xml:space="preserve"> Mobile Framework</w:t>
+        <w:t>Kurogo Mobile Framework</w:t>
       </w:r>
       <w:r>
         <w:rPr>
@@ -3989,27 +3659,7 @@
           <w:sz w:val="16"/>
           <w:szCs w:val="16"/>
         </w:rPr>
-        <w:t xml:space="preserve">Built on </w:t>
-      </w:r>
-      <w:proofErr w:type="spellStart"/>
-      <w:r>
-        <w:rPr>
-          <w:rFonts w:ascii="TrebuchetMS" w:hAnsi="TrebuchetMS" w:cs="TrebuchetMS"/>
-          <w:color w:val="000000"/>
-          <w:sz w:val="16"/>
-          <w:szCs w:val="16"/>
-        </w:rPr>
-        <w:t>Zend</w:t>
-      </w:r>
-      <w:proofErr w:type="spellEnd"/>
-      <w:r>
-        <w:rPr>
-          <w:rFonts w:ascii="TrebuchetMS" w:hAnsi="TrebuchetMS" w:cs="TrebuchetMS"/>
-          <w:color w:val="000000"/>
-          <w:sz w:val="16"/>
-          <w:szCs w:val="16"/>
-        </w:rPr>
-        <w:t xml:space="preserve"> Framework</w:t>
+        <w:t>Built on Zend Framework</w:t>
       </w:r>
     </w:p>
     <w:p>
@@ -5841,7 +5491,7 @@
         </w:rPr>
         <w:br/>
       </w:r>
-      <w:hyperlink r:id="rId13" w:history="1">
+      <w:hyperlink r:id="rId12" w:history="1">
         <w:r>
           <w:rPr>
             <w:rStyle w:val="Hyperlink"/>
@@ -7423,7 +7073,7 @@
 </file>
 
 <file path=customXml/itemProps1.xml><?xml version="1.0" encoding="utf-8"?>
-<ds:datastoreItem xmlns:ds="http://schemas.openxmlformats.org/officeDocument/2006/customXml" ds:itemID="{B499A6D9-1CAA-5942-9573-FE323133E2B5}">
+<ds:datastoreItem xmlns:ds="http://schemas.openxmlformats.org/officeDocument/2006/customXml" ds:itemID="{9C211BA2-46F1-354F-95A6-875B8F045D0E}">
   <ds:schemaRefs>
     <ds:schemaRef ds:uri="http://schemas.openxmlformats.org/officeDocument/2006/bibliography"/>
   </ds:schemaRefs>

</xml_diff>